<commit_message>
Finalizando o Manual de Instalação
</commit_message>
<xml_diff>
--- a/documentacao/MANUAL DE INSTALAÇÃO.docx
+++ b/documentacao/MANUAL DE INSTALAÇÃO.docx
@@ -87,7 +87,7 @@
                     </pic:cNvPicPr>
                   </pic:nvPicPr>
                   <pic:blipFill>
-                    <a:blip r:embed="rId4" cstate="print">
+                    <a:blip r:embed="rId5" cstate="print">
                       <a:extLst>
                         <a:ext uri="{28A0092B-C50C-407E-A947-70E740481C1C}">
                           <a14:useLocalDpi xmlns:a14="http://schemas.microsoft.com/office/drawing/2010/main" val="0"/>
@@ -276,6 +276,501 @@
           <w:szCs w:val="32"/>
         </w:rPr>
         <w:lastRenderedPageBreak/>
+        <w:t>Instruções para o manuseio correto do produto</w:t>
+      </w:r>
+    </w:p>
+    <w:p>
+      <w:pPr>
+        <w:pStyle w:val="PargrafodaLista"/>
+        <w:numPr>
+          <w:ilvl w:val="0"/>
+          <w:numId w:val="1"/>
+        </w:numPr>
+        <w:rPr>
+          <w:sz w:val="32"/>
+          <w:szCs w:val="32"/>
+        </w:rPr>
+      </w:pPr>
+      <w:r>
+        <w:rPr>
+          <w:bCs/>
+          <w:sz w:val="32"/>
+          <w:szCs w:val="32"/>
+        </w:rPr>
+        <w:t xml:space="preserve">Não mexa </w:t>
+      </w:r>
+      <w:r>
+        <w:rPr>
+          <w:bCs/>
+          <w:sz w:val="32"/>
+          <w:szCs w:val="32"/>
+        </w:rPr>
+        <w:t>no equipamento que contem energia elétrica sem proteção.</w:t>
+      </w:r>
+    </w:p>
+    <w:p>
+      <w:pPr>
+        <w:pStyle w:val="PargrafodaLista"/>
+        <w:numPr>
+          <w:ilvl w:val="0"/>
+          <w:numId w:val="1"/>
+        </w:numPr>
+        <w:rPr>
+          <w:sz w:val="32"/>
+          <w:szCs w:val="32"/>
+        </w:rPr>
+      </w:pPr>
+      <w:r>
+        <w:rPr>
+          <w:bCs/>
+          <w:sz w:val="32"/>
+          <w:szCs w:val="32"/>
+        </w:rPr>
+        <w:t>Tenha cuida</w:t>
+      </w:r>
+      <w:r>
+        <w:rPr>
+          <w:bCs/>
+          <w:sz w:val="32"/>
+          <w:szCs w:val="32"/>
+        </w:rPr>
+        <w:t xml:space="preserve">do com o </w:t>
+      </w:r>
+      <w:proofErr w:type="spellStart"/>
+      <w:r>
+        <w:rPr>
+          <w:bCs/>
+          <w:sz w:val="32"/>
+          <w:szCs w:val="32"/>
+        </w:rPr>
+        <w:t>Arduino</w:t>
+      </w:r>
+      <w:proofErr w:type="spellEnd"/>
+      <w:r>
+        <w:rPr>
+          <w:bCs/>
+          <w:sz w:val="32"/>
+          <w:szCs w:val="32"/>
+        </w:rPr>
+        <w:t xml:space="preserve"> e seu sensor</w:t>
+      </w:r>
+      <w:r>
+        <w:rPr>
+          <w:bCs/>
+          <w:sz w:val="32"/>
+          <w:szCs w:val="32"/>
+        </w:rPr>
+        <w:t>.</w:t>
+      </w:r>
+    </w:p>
+    <w:p>
+      <w:pPr>
+        <w:pStyle w:val="PargrafodaLista"/>
+        <w:numPr>
+          <w:ilvl w:val="0"/>
+          <w:numId w:val="1"/>
+        </w:numPr>
+        <w:rPr>
+          <w:sz w:val="32"/>
+          <w:szCs w:val="32"/>
+        </w:rPr>
+      </w:pPr>
+      <w:r>
+        <w:rPr>
+          <w:bCs/>
+          <w:sz w:val="32"/>
+          <w:szCs w:val="32"/>
+        </w:rPr>
+        <w:t xml:space="preserve">Certifique que todos os cabos estão conectados corretamente no </w:t>
+      </w:r>
+      <w:proofErr w:type="spellStart"/>
+      <w:r>
+        <w:rPr>
+          <w:bCs/>
+          <w:sz w:val="32"/>
+          <w:szCs w:val="32"/>
+        </w:rPr>
+        <w:t>Arduino</w:t>
+      </w:r>
+      <w:proofErr w:type="spellEnd"/>
+      <w:r>
+        <w:rPr>
+          <w:bCs/>
+          <w:sz w:val="32"/>
+          <w:szCs w:val="32"/>
+        </w:rPr>
+        <w:t>.</w:t>
+      </w:r>
+    </w:p>
+    <w:p>
+      <w:pPr>
+        <w:pStyle w:val="PargrafodaLista"/>
+        <w:numPr>
+          <w:ilvl w:val="0"/>
+          <w:numId w:val="1"/>
+        </w:numPr>
+        <w:rPr>
+          <w:sz w:val="32"/>
+          <w:szCs w:val="32"/>
+        </w:rPr>
+      </w:pPr>
+      <w:proofErr w:type="spellStart"/>
+      <w:r>
+        <w:rPr>
+          <w:bCs/>
+          <w:sz w:val="32"/>
+          <w:szCs w:val="32"/>
+          <w:lang w:val="en-US"/>
+        </w:rPr>
+        <w:t>C</w:t>
+      </w:r>
+      <w:r>
+        <w:rPr>
+          <w:bCs/>
+          <w:sz w:val="32"/>
+          <w:szCs w:val="32"/>
+          <w:lang w:val="en-US"/>
+        </w:rPr>
+        <w:t>aso</w:t>
+      </w:r>
+      <w:proofErr w:type="spellEnd"/>
+      <w:r>
+        <w:rPr>
+          <w:bCs/>
+          <w:sz w:val="32"/>
+          <w:szCs w:val="32"/>
+          <w:lang w:val="en-US"/>
+        </w:rPr>
+        <w:t xml:space="preserve"> </w:t>
+      </w:r>
+      <w:proofErr w:type="spellStart"/>
+      <w:r>
+        <w:rPr>
+          <w:bCs/>
+          <w:sz w:val="32"/>
+          <w:szCs w:val="32"/>
+          <w:lang w:val="en-US"/>
+        </w:rPr>
+        <w:t>tenha</w:t>
+      </w:r>
+      <w:proofErr w:type="spellEnd"/>
+      <w:r>
+        <w:rPr>
+          <w:bCs/>
+          <w:sz w:val="32"/>
+          <w:szCs w:val="32"/>
+          <w:lang w:val="en-US"/>
+        </w:rPr>
+        <w:t xml:space="preserve"> </w:t>
+      </w:r>
+      <w:proofErr w:type="spellStart"/>
+      <w:r>
+        <w:rPr>
+          <w:bCs/>
+          <w:sz w:val="32"/>
+          <w:szCs w:val="32"/>
+          <w:lang w:val="en-US"/>
+        </w:rPr>
+        <w:t>uma</w:t>
+      </w:r>
+      <w:proofErr w:type="spellEnd"/>
+      <w:r>
+        <w:rPr>
+          <w:bCs/>
+          <w:sz w:val="32"/>
+          <w:szCs w:val="32"/>
+          <w:lang w:val="en-US"/>
+        </w:rPr>
+        <w:t xml:space="preserve"> </w:t>
+      </w:r>
+      <w:proofErr w:type="spellStart"/>
+      <w:r>
+        <w:rPr>
+          <w:bCs/>
+          <w:sz w:val="32"/>
+          <w:szCs w:val="32"/>
+          <w:lang w:val="en-US"/>
+        </w:rPr>
+        <w:t>dú</w:t>
+      </w:r>
+      <w:r>
+        <w:rPr>
+          <w:bCs/>
+          <w:sz w:val="32"/>
+          <w:szCs w:val="32"/>
+          <w:lang w:val="en-US"/>
+        </w:rPr>
+        <w:t>vid</w:t>
+      </w:r>
+      <w:r>
+        <w:rPr>
+          <w:bCs/>
+          <w:sz w:val="32"/>
+          <w:szCs w:val="32"/>
+          <w:lang w:val="en-US"/>
+        </w:rPr>
+        <w:t>a</w:t>
+      </w:r>
+      <w:proofErr w:type="spellEnd"/>
+      <w:r>
+        <w:rPr>
+          <w:bCs/>
+          <w:sz w:val="32"/>
+          <w:szCs w:val="32"/>
+          <w:lang w:val="en-US"/>
+        </w:rPr>
+        <w:t xml:space="preserve">, </w:t>
+      </w:r>
+      <w:proofErr w:type="spellStart"/>
+      <w:r>
+        <w:rPr>
+          <w:bCs/>
+          <w:sz w:val="32"/>
+          <w:szCs w:val="32"/>
+          <w:lang w:val="en-US"/>
+        </w:rPr>
+        <w:t>acesse</w:t>
+      </w:r>
+      <w:proofErr w:type="spellEnd"/>
+      <w:r>
+        <w:rPr>
+          <w:bCs/>
+          <w:sz w:val="32"/>
+          <w:szCs w:val="32"/>
+          <w:lang w:val="en-US"/>
+        </w:rPr>
+        <w:t xml:space="preserve"> o </w:t>
+      </w:r>
+      <w:proofErr w:type="spellStart"/>
+      <w:r>
+        <w:rPr>
+          <w:bCs/>
+          <w:sz w:val="32"/>
+          <w:szCs w:val="32"/>
+          <w:lang w:val="en-US"/>
+        </w:rPr>
+        <w:t>nosso</w:t>
+      </w:r>
+      <w:proofErr w:type="spellEnd"/>
+      <w:r>
+        <w:rPr>
+          <w:bCs/>
+          <w:sz w:val="32"/>
+          <w:szCs w:val="32"/>
+          <w:lang w:val="en-US"/>
+        </w:rPr>
+        <w:t xml:space="preserve"> </w:t>
+      </w:r>
+      <w:proofErr w:type="spellStart"/>
+      <w:r>
+        <w:rPr>
+          <w:bCs/>
+          <w:sz w:val="32"/>
+          <w:szCs w:val="32"/>
+          <w:lang w:val="en-US"/>
+        </w:rPr>
+        <w:t>suporte</w:t>
+      </w:r>
+      <w:proofErr w:type="spellEnd"/>
+      <w:r>
+        <w:rPr>
+          <w:bCs/>
+          <w:sz w:val="32"/>
+          <w:szCs w:val="32"/>
+          <w:lang w:val="en-US"/>
+        </w:rPr>
+        <w:t xml:space="preserve"> </w:t>
+      </w:r>
+      <w:proofErr w:type="spellStart"/>
+      <w:r>
+        <w:rPr>
+          <w:bCs/>
+          <w:sz w:val="32"/>
+          <w:szCs w:val="32"/>
+          <w:lang w:val="en-US"/>
+        </w:rPr>
+        <w:t>atravé</w:t>
+      </w:r>
+      <w:r>
+        <w:rPr>
+          <w:bCs/>
+          <w:sz w:val="32"/>
+          <w:szCs w:val="32"/>
+          <w:lang w:val="en-US"/>
+        </w:rPr>
+        <w:t>s</w:t>
+      </w:r>
+      <w:proofErr w:type="spellEnd"/>
+      <w:r>
+        <w:rPr>
+          <w:bCs/>
+          <w:sz w:val="32"/>
+          <w:szCs w:val="32"/>
+          <w:lang w:val="en-US"/>
+        </w:rPr>
+        <w:t xml:space="preserve"> do </w:t>
+      </w:r>
+      <w:r>
+        <w:rPr>
+          <w:bCs/>
+          <w:sz w:val="32"/>
+          <w:szCs w:val="32"/>
+          <w:lang w:val="en-US"/>
+        </w:rPr>
+        <w:t>site</w:t>
+      </w:r>
+      <w:r>
+        <w:rPr>
+          <w:bCs/>
+          <w:sz w:val="32"/>
+          <w:szCs w:val="32"/>
+          <w:lang w:val="en-US"/>
+        </w:rPr>
+        <w:t>.</w:t>
+      </w:r>
+    </w:p>
+    <w:p>
+      <w:pPr>
+        <w:rPr>
+          <w:sz w:val="32"/>
+          <w:szCs w:val="32"/>
+        </w:rPr>
+      </w:pPr>
+    </w:p>
+    <w:p>
+      <w:pPr>
+        <w:rPr>
+          <w:b/>
+          <w:sz w:val="32"/>
+          <w:szCs w:val="32"/>
+        </w:rPr>
+      </w:pPr>
+      <w:r>
+        <w:rPr>
+          <w:b/>
+          <w:sz w:val="32"/>
+          <w:szCs w:val="32"/>
+        </w:rPr>
+        <w:t>Antes da Instalação</w:t>
+      </w:r>
+      <w:r>
+        <w:rPr>
+          <w:b/>
+          <w:sz w:val="32"/>
+          <w:szCs w:val="32"/>
+        </w:rPr>
+        <w:t xml:space="preserve"> Física</w:t>
+      </w:r>
+    </w:p>
+    <w:p>
+      <w:pPr>
+        <w:pStyle w:val="PargrafodaLista"/>
+        <w:numPr>
+          <w:ilvl w:val="0"/>
+          <w:numId w:val="2"/>
+        </w:numPr>
+        <w:rPr>
+          <w:sz w:val="32"/>
+          <w:szCs w:val="32"/>
+        </w:rPr>
+      </w:pPr>
+      <w:r>
+        <w:rPr>
+          <w:sz w:val="32"/>
+          <w:szCs w:val="32"/>
+        </w:rPr>
+        <w:t>Faça o cadastro no site, e cadastre um estabelecimento.</w:t>
+      </w:r>
+    </w:p>
+    <w:p>
+      <w:pPr>
+        <w:pStyle w:val="PargrafodaLista"/>
+        <w:numPr>
+          <w:ilvl w:val="0"/>
+          <w:numId w:val="2"/>
+        </w:numPr>
+        <w:rPr>
+          <w:sz w:val="32"/>
+          <w:szCs w:val="32"/>
+        </w:rPr>
+      </w:pPr>
+      <w:r>
+        <w:rPr>
+          <w:sz w:val="32"/>
+          <w:szCs w:val="32"/>
+        </w:rPr>
+        <w:t>Logo após cadastre um produto</w:t>
+      </w:r>
+    </w:p>
+    <w:p>
+      <w:pPr>
+        <w:pStyle w:val="PargrafodaLista"/>
+        <w:numPr>
+          <w:ilvl w:val="0"/>
+          <w:numId w:val="2"/>
+        </w:numPr>
+        <w:rPr>
+          <w:sz w:val="32"/>
+          <w:szCs w:val="32"/>
+        </w:rPr>
+      </w:pPr>
+      <w:r>
+        <w:rPr>
+          <w:sz w:val="32"/>
+          <w:szCs w:val="32"/>
+        </w:rPr>
+        <w:t>Escolha o sensor que pertencerá a esse produto</w:t>
+      </w:r>
+    </w:p>
+    <w:p>
+      <w:pPr>
+        <w:pStyle w:val="PargrafodaLista"/>
+        <w:rPr>
+          <w:sz w:val="32"/>
+          <w:szCs w:val="32"/>
+        </w:rPr>
+      </w:pPr>
+    </w:p>
+    <w:p>
+      <w:pPr>
+        <w:pStyle w:val="PargrafodaLista"/>
+        <w:rPr>
+          <w:sz w:val="32"/>
+          <w:szCs w:val="32"/>
+        </w:rPr>
+      </w:pPr>
+    </w:p>
+    <w:p>
+      <w:pPr>
+        <w:rPr>
+          <w:b/>
+          <w:sz w:val="32"/>
+          <w:szCs w:val="32"/>
+        </w:rPr>
+      </w:pPr>
+      <w:r>
+        <w:rPr>
+          <w:b/>
+          <w:sz w:val="32"/>
+          <w:szCs w:val="32"/>
+        </w:rPr>
+        <w:t>Instalação Física do Serviço</w:t>
+      </w:r>
+    </w:p>
+    <w:p>
+      <w:pPr>
+        <w:rPr>
+          <w:b/>
+          <w:sz w:val="32"/>
+          <w:szCs w:val="32"/>
+        </w:rPr>
+      </w:pPr>
+      <w:r>
+        <w:rPr>
+          <w:b/>
+          <w:sz w:val="32"/>
+          <w:szCs w:val="32"/>
+        </w:rPr>
         <w:t>1º</w:t>
       </w:r>
       <w:r>
@@ -326,102 +821,6 @@
             <wp:extent cx="5400040" cy="2632710"/>
             <wp:effectExtent l="0" t="0" r="0" b="0"/>
             <wp:docPr id="20" name="Imagem 20"/>
-            <wp:cNvGraphicFramePr>
-              <a:graphicFrameLocks xmlns:a="http://schemas.openxmlformats.org/drawingml/2006/main" noChangeAspect="1"/>
-            </wp:cNvGraphicFramePr>
-            <a:graphic xmlns:a="http://schemas.openxmlformats.org/drawingml/2006/main">
-              <a:graphicData uri="http://schemas.openxmlformats.org/drawingml/2006/picture">
-                <pic:pic xmlns:pic="http://schemas.openxmlformats.org/drawingml/2006/picture">
-                  <pic:nvPicPr>
-                    <pic:cNvPr id="1" name=""/>
-                    <pic:cNvPicPr/>
-                  </pic:nvPicPr>
-                  <pic:blipFill>
-                    <a:blip r:embed="rId5"/>
-                    <a:stretch>
-                      <a:fillRect/>
-                    </a:stretch>
-                  </pic:blipFill>
-                  <pic:spPr>
-                    <a:xfrm>
-                      <a:off x="0" y="0"/>
-                      <a:ext cx="5400040" cy="2632710"/>
-                    </a:xfrm>
-                    <a:prstGeom prst="rect">
-                      <a:avLst/>
-                    </a:prstGeom>
-                  </pic:spPr>
-                </pic:pic>
-              </a:graphicData>
-            </a:graphic>
-          </wp:inline>
-        </w:drawing>
-      </w:r>
-    </w:p>
-    <w:p>
-      <w:pPr>
-        <w:rPr>
-          <w:b/>
-          <w:sz w:val="32"/>
-          <w:szCs w:val="32"/>
-        </w:rPr>
-      </w:pPr>
-      <w:r>
-        <w:rPr>
-          <w:b/>
-          <w:sz w:val="32"/>
-          <w:szCs w:val="32"/>
-        </w:rPr>
-        <w:t>2</w:t>
-      </w:r>
-      <w:r>
-        <w:rPr>
-          <w:b/>
-          <w:sz w:val="32"/>
-          <w:szCs w:val="32"/>
-        </w:rPr>
-        <w:t>ºPasso:</w:t>
-      </w:r>
-    </w:p>
-    <w:p>
-      <w:pPr>
-        <w:tabs>
-          <w:tab w:val="left" w:pos="7680"/>
-        </w:tabs>
-        <w:rPr>
-          <w:sz w:val="32"/>
-          <w:szCs w:val="32"/>
-        </w:rPr>
-      </w:pPr>
-      <w:r>
-        <w:rPr>
-          <w:sz w:val="32"/>
-          <w:szCs w:val="32"/>
-        </w:rPr>
-        <w:t xml:space="preserve">Use os seguintes códigos a seguir para subir no Servidor Node, para que possa adquirir suas devidas informações </w:t>
-      </w:r>
-    </w:p>
-    <w:p>
-      <w:pPr>
-        <w:tabs>
-          <w:tab w:val="left" w:pos="7680"/>
-        </w:tabs>
-        <w:rPr>
-          <w:sz w:val="32"/>
-          <w:szCs w:val="32"/>
-        </w:rPr>
-      </w:pPr>
-      <w:r>
-        <w:rPr>
-          <w:noProof/>
-          <w:lang w:eastAsia="pt-BR"/>
-        </w:rPr>
-        <w:lastRenderedPageBreak/>
-        <w:drawing>
-          <wp:inline distT="0" distB="0" distL="0" distR="0" wp14:anchorId="0A550255" wp14:editId="0EEF02D5">
-            <wp:extent cx="5400040" cy="4634230"/>
-            <wp:effectExtent l="0" t="0" r="0" b="0"/>
-            <wp:docPr id="2" name="Imagem 2"/>
             <wp:cNvGraphicFramePr>
               <a:graphicFrameLocks xmlns:a="http://schemas.openxmlformats.org/drawingml/2006/main" noChangeAspect="1"/>
             </wp:cNvGraphicFramePr>
@@ -441,7 +840,7 @@
                   <pic:spPr>
                     <a:xfrm>
                       <a:off x="0" y="0"/>
-                      <a:ext cx="5400040" cy="4634230"/>
+                      <a:ext cx="5400040" cy="2632710"/>
                     </a:xfrm>
                     <a:prstGeom prst="rect">
                       <a:avLst/>
@@ -479,7 +878,7 @@
           <w:sz w:val="32"/>
           <w:szCs w:val="32"/>
         </w:rPr>
-        <w:t>3</w:t>
+        <w:t>2</w:t>
       </w:r>
       <w:r>
         <w:rPr>
@@ -512,81 +911,18 @@
           <w:szCs w:val="32"/>
         </w:rPr>
       </w:pPr>
-    </w:p>
-    <w:p>
-      <w:pPr>
-        <w:rPr>
-          <w:b/>
-          <w:sz w:val="32"/>
-          <w:szCs w:val="32"/>
-        </w:rPr>
-      </w:pPr>
-      <w:r>
-        <w:rPr>
-          <w:b/>
-          <w:sz w:val="32"/>
-          <w:szCs w:val="32"/>
-        </w:rPr>
-        <w:t>4</w:t>
-      </w:r>
-      <w:r>
-        <w:rPr>
-          <w:b/>
-          <w:sz w:val="32"/>
-          <w:szCs w:val="32"/>
-        </w:rPr>
-        <w:t>ºPasso:</w:t>
-      </w:r>
-    </w:p>
-    <w:p>
-      <w:pPr>
-        <w:rPr>
-          <w:sz w:val="32"/>
-          <w:szCs w:val="32"/>
-        </w:rPr>
-      </w:pPr>
-      <w:r>
-        <w:rPr>
-          <w:sz w:val="32"/>
-          <w:szCs w:val="32"/>
-        </w:rPr>
-        <w:t xml:space="preserve">Efetue o </w:t>
-      </w:r>
-      <w:proofErr w:type="spellStart"/>
-      <w:r>
-        <w:rPr>
-          <w:sz w:val="32"/>
-          <w:szCs w:val="32"/>
-        </w:rPr>
-        <w:t>login</w:t>
-      </w:r>
-      <w:proofErr w:type="spellEnd"/>
-      <w:r>
-        <w:rPr>
-          <w:sz w:val="32"/>
-          <w:szCs w:val="32"/>
-        </w:rPr>
-        <w:t xml:space="preserve"> no nosso site</w:t>
-      </w:r>
-    </w:p>
-    <w:p>
-      <w:pPr>
-        <w:rPr>
-          <w:sz w:val="32"/>
-          <w:szCs w:val="32"/>
-        </w:rPr>
-      </w:pPr>
       <w:r>
         <w:rPr>
           <w:noProof/>
+          <w:sz w:val="32"/>
+          <w:szCs w:val="32"/>
           <w:lang w:eastAsia="pt-BR"/>
         </w:rPr>
-        <w:lastRenderedPageBreak/>
         <w:drawing>
-          <wp:inline distT="0" distB="0" distL="0" distR="0" wp14:anchorId="4C0A1394" wp14:editId="4CB1238E">
-            <wp:extent cx="3400425" cy="3981450"/>
+          <wp:inline distT="0" distB="0" distL="0" distR="0">
+            <wp:extent cx="4524375" cy="2000250"/>
             <wp:effectExtent l="0" t="0" r="9525" b="0"/>
-            <wp:docPr id="5" name="Imagem 5"/>
+            <wp:docPr id="8" name="Imagem 8" descr="C:\Users\Aluno\Downloads\Untitled Diagram.png"/>
             <wp:cNvGraphicFramePr>
               <a:graphicFrameLocks xmlns:a="http://schemas.openxmlformats.org/drawingml/2006/main" noChangeAspect="1"/>
             </wp:cNvGraphicFramePr>
@@ -594,23 +930,36 @@
               <a:graphicData uri="http://schemas.openxmlformats.org/drawingml/2006/picture">
                 <pic:pic xmlns:pic="http://schemas.openxmlformats.org/drawingml/2006/picture">
                   <pic:nvPicPr>
-                    <pic:cNvPr id="1" name=""/>
-                    <pic:cNvPicPr/>
+                    <pic:cNvPr id="0" name="Picture 6" descr="C:\Users\Aluno\Downloads\Untitled Diagram.png"/>
+                    <pic:cNvPicPr>
+                      <a:picLocks noChangeAspect="1" noChangeArrowheads="1"/>
+                    </pic:cNvPicPr>
                   </pic:nvPicPr>
                   <pic:blipFill>
-                    <a:blip r:embed="rId7"/>
+                    <a:blip r:embed="rId7">
+                      <a:extLst>
+                        <a:ext uri="{28A0092B-C50C-407E-A947-70E740481C1C}">
+                          <a14:useLocalDpi xmlns:a14="http://schemas.microsoft.com/office/drawing/2010/main" val="0"/>
+                        </a:ext>
+                      </a:extLst>
+                    </a:blip>
+                    <a:srcRect/>
                     <a:stretch>
                       <a:fillRect/>
                     </a:stretch>
                   </pic:blipFill>
-                  <pic:spPr>
+                  <pic:spPr bwMode="auto">
                     <a:xfrm>
                       <a:off x="0" y="0"/>
-                      <a:ext cx="3400425" cy="3981450"/>
+                      <a:ext cx="4524375" cy="2000250"/>
                     </a:xfrm>
                     <a:prstGeom prst="rect">
                       <a:avLst/>
                     </a:prstGeom>
+                    <a:noFill/>
+                    <a:ln>
+                      <a:noFill/>
+                    </a:ln>
                   </pic:spPr>
                 </pic:pic>
               </a:graphicData>
@@ -622,18 +971,28 @@
     <w:p>
       <w:pPr>
         <w:rPr>
-          <w:b/>
-          <w:sz w:val="32"/>
-          <w:szCs w:val="32"/>
-        </w:rPr>
-      </w:pPr>
-      <w:r>
-        <w:rPr>
-          <w:b/>
-          <w:sz w:val="32"/>
-          <w:szCs w:val="32"/>
-        </w:rPr>
-        <w:t>5</w:t>
+          <w:sz w:val="32"/>
+          <w:szCs w:val="32"/>
+        </w:rPr>
+      </w:pPr>
+    </w:p>
+    <w:p>
+      <w:pPr>
+        <w:rPr>
+          <w:b/>
+          <w:sz w:val="32"/>
+          <w:szCs w:val="32"/>
+        </w:rPr>
+      </w:pPr>
+      <w:bookmarkStart w:id="0" w:name="_GoBack"/>
+      <w:bookmarkEnd w:id="0"/>
+      <w:r>
+        <w:rPr>
+          <w:b/>
+          <w:sz w:val="32"/>
+          <w:szCs w:val="32"/>
+        </w:rPr>
+        <w:t>3</w:t>
       </w:r>
       <w:r>
         <w:rPr>
@@ -656,7 +1015,23 @@
           <w:sz w:val="32"/>
           <w:szCs w:val="32"/>
         </w:rPr>
-        <w:t>Na parte de cima aparecerá os alertas dos estabelecimentos</w:t>
+        <w:t xml:space="preserve">Efetue o </w:t>
+      </w:r>
+      <w:proofErr w:type="spellStart"/>
+      <w:r>
+        <w:rPr>
+          <w:sz w:val="32"/>
+          <w:szCs w:val="32"/>
+        </w:rPr>
+        <w:t>login</w:t>
+      </w:r>
+      <w:proofErr w:type="spellEnd"/>
+      <w:r>
+        <w:rPr>
+          <w:sz w:val="32"/>
+          <w:szCs w:val="32"/>
+        </w:rPr>
+        <w:t xml:space="preserve"> no nosso site</w:t>
       </w:r>
     </w:p>
     <w:p>
@@ -672,10 +1047,10 @@
           <w:lang w:eastAsia="pt-BR"/>
         </w:rPr>
         <w:drawing>
-          <wp:inline distT="0" distB="0" distL="0" distR="0" wp14:anchorId="03E844E0" wp14:editId="6E3AF8FB">
-            <wp:extent cx="5400040" cy="795655"/>
-            <wp:effectExtent l="0" t="0" r="0" b="4445"/>
-            <wp:docPr id="6" name="Imagem 6"/>
+          <wp:inline distT="0" distB="0" distL="0" distR="0" wp14:anchorId="4C0A1394" wp14:editId="4CB1238E">
+            <wp:extent cx="3400425" cy="3981450"/>
+            <wp:effectExtent l="0" t="0" r="9525" b="0"/>
+            <wp:docPr id="5" name="Imagem 5"/>
             <wp:cNvGraphicFramePr>
               <a:graphicFrameLocks xmlns:a="http://schemas.openxmlformats.org/drawingml/2006/main" noChangeAspect="1"/>
             </wp:cNvGraphicFramePr>
@@ -695,7 +1070,7 @@
                   <pic:spPr>
                     <a:xfrm>
                       <a:off x="0" y="0"/>
-                      <a:ext cx="5400040" cy="795655"/>
+                      <a:ext cx="3400425" cy="3981450"/>
                     </a:xfrm>
                     <a:prstGeom prst="rect">
                       <a:avLst/>
@@ -711,16 +1086,42 @@
     <w:p>
       <w:pPr>
         <w:rPr>
-          <w:sz w:val="32"/>
-          <w:szCs w:val="32"/>
-        </w:rPr>
-      </w:pPr>
-      <w:r>
-        <w:rPr>
-          <w:sz w:val="32"/>
-          <w:szCs w:val="32"/>
-        </w:rPr>
-        <w:t xml:space="preserve">Abaixo os gráficos estatísticos </w:t>
+          <w:b/>
+          <w:sz w:val="32"/>
+          <w:szCs w:val="32"/>
+        </w:rPr>
+      </w:pPr>
+      <w:r>
+        <w:rPr>
+          <w:b/>
+          <w:sz w:val="32"/>
+          <w:szCs w:val="32"/>
+        </w:rPr>
+        <w:t>4</w:t>
+      </w:r>
+      <w:r>
+        <w:rPr>
+          <w:b/>
+          <w:sz w:val="32"/>
+          <w:szCs w:val="32"/>
+        </w:rPr>
+        <w:t>ºPasso:</w:t>
+      </w:r>
+    </w:p>
+    <w:p>
+      <w:pPr>
+        <w:rPr>
+          <w:sz w:val="32"/>
+          <w:szCs w:val="32"/>
+        </w:rPr>
+      </w:pPr>
+      <w:r>
+        <w:rPr>
+          <w:sz w:val="32"/>
+          <w:szCs w:val="32"/>
+        </w:rPr>
+        <w:lastRenderedPageBreak/>
+        <w:t>Na parte de cima aparecerá os alertas dos estabelecimentos</w:t>
       </w:r>
     </w:p>
     <w:p>
@@ -736,10 +1137,10 @@
           <w:lang w:eastAsia="pt-BR"/>
         </w:rPr>
         <w:drawing>
-          <wp:inline distT="0" distB="0" distL="0" distR="0" wp14:anchorId="2E360873" wp14:editId="1BF3F11E">
-            <wp:extent cx="5400040" cy="2498090"/>
-            <wp:effectExtent l="0" t="0" r="0" b="0"/>
-            <wp:docPr id="7" name="Imagem 7"/>
+          <wp:inline distT="0" distB="0" distL="0" distR="0" wp14:anchorId="03E844E0" wp14:editId="6E3AF8FB">
+            <wp:extent cx="5400040" cy="795655"/>
+            <wp:effectExtent l="0" t="0" r="0" b="4445"/>
+            <wp:docPr id="6" name="Imagem 6"/>
             <wp:cNvGraphicFramePr>
               <a:graphicFrameLocks xmlns:a="http://schemas.openxmlformats.org/drawingml/2006/main" noChangeAspect="1"/>
             </wp:cNvGraphicFramePr>
@@ -759,7 +1160,7 @@
                   <pic:spPr>
                     <a:xfrm>
                       <a:off x="0" y="0"/>
-                      <a:ext cx="5400040" cy="2498090"/>
+                      <a:ext cx="5400040" cy="795655"/>
                     </a:xfrm>
                     <a:prstGeom prst="rect">
                       <a:avLst/>
@@ -771,22 +1172,24 @@
           </wp:inline>
         </w:drawing>
       </w:r>
-      <w:bookmarkStart w:id="0" w:name="_GoBack"/>
-      <w:bookmarkEnd w:id="0"/>
-    </w:p>
-    <w:p>
-      <w:pPr>
-        <w:rPr>
-          <w:sz w:val="32"/>
-          <w:szCs w:val="32"/>
-        </w:rPr>
-      </w:pPr>
-    </w:p>
-    <w:p>
-      <w:pPr>
-        <w:tabs>
-          <w:tab w:val="left" w:pos="7680"/>
-        </w:tabs>
+    </w:p>
+    <w:p>
+      <w:pPr>
+        <w:rPr>
+          <w:sz w:val="32"/>
+          <w:szCs w:val="32"/>
+        </w:rPr>
+      </w:pPr>
+      <w:r>
+        <w:rPr>
+          <w:sz w:val="32"/>
+          <w:szCs w:val="32"/>
+        </w:rPr>
+        <w:t xml:space="preserve">Abaixo os gráficos estatísticos </w:t>
+      </w:r>
+    </w:p>
+    <w:p>
+      <w:pPr>
         <w:rPr>
           <w:sz w:val="32"/>
           <w:szCs w:val="32"/>
@@ -798,10 +1201,10 @@
           <w:lang w:eastAsia="pt-BR"/>
         </w:rPr>
         <w:drawing>
-          <wp:inline distT="0" distB="0" distL="0" distR="0" wp14:anchorId="5F9290D8" wp14:editId="446BEF29">
-            <wp:extent cx="5400040" cy="4615815"/>
+          <wp:inline distT="0" distB="0" distL="0" distR="0" wp14:anchorId="2E360873" wp14:editId="1BF3F11E">
+            <wp:extent cx="5400040" cy="2498090"/>
             <wp:effectExtent l="0" t="0" r="0" b="0"/>
-            <wp:docPr id="3" name="Imagem 3"/>
+            <wp:docPr id="7" name="Imagem 7"/>
             <wp:cNvGraphicFramePr>
               <a:graphicFrameLocks xmlns:a="http://schemas.openxmlformats.org/drawingml/2006/main" noChangeAspect="1"/>
             </wp:cNvGraphicFramePr>
@@ -821,7 +1224,7 @@
                   <pic:spPr>
                     <a:xfrm>
                       <a:off x="0" y="0"/>
-                      <a:ext cx="5400040" cy="4615815"/>
+                      <a:ext cx="5400040" cy="2498090"/>
                     </a:xfrm>
                     <a:prstGeom prst="rect">
                       <a:avLst/>
@@ -834,6 +1237,25 @@
         </w:drawing>
       </w:r>
     </w:p>
+    <w:p>
+      <w:pPr>
+        <w:rPr>
+          <w:sz w:val="32"/>
+          <w:szCs w:val="32"/>
+        </w:rPr>
+      </w:pPr>
+    </w:p>
+    <w:p>
+      <w:pPr>
+        <w:tabs>
+          <w:tab w:val="left" w:pos="7680"/>
+        </w:tabs>
+        <w:rPr>
+          <w:sz w:val="32"/>
+          <w:szCs w:val="32"/>
+        </w:rPr>
+      </w:pPr>
+    </w:p>
     <w:sectPr>
       <w:pgSz w:w="11906" w:h="16838"/>
       <w:pgMar w:top="1417" w:right="1701" w:bottom="1417" w:left="1701" w:header="708" w:footer="708" w:gutter="0"/>
@@ -842,6 +1264,216 @@
     </w:sectPr>
   </w:body>
 </w:document>
+</file>
+
+<file path=word/numbering.xml><?xml version="1.0" encoding="utf-8"?>
+<w:numbering xmlns:wpc="http://schemas.microsoft.com/office/word/2010/wordprocessingCanvas" xmlns:cx="http://schemas.microsoft.com/office/drawing/2014/chartex" xmlns:mc="http://schemas.openxmlformats.org/markup-compatibility/2006" xmlns:o="urn:schemas-microsoft-com:office:office" xmlns:r="http://schemas.openxmlformats.org/officeDocument/2006/relationships" xmlns:m="http://schemas.openxmlformats.org/officeDocument/2006/math" xmlns:v="urn:schemas-microsoft-com:vml" xmlns:wp14="http://schemas.microsoft.com/office/word/2010/wordprocessingDrawing" xmlns:wp="http://schemas.openxmlformats.org/drawingml/2006/wordprocessingDrawing" xmlns:w10="urn:schemas-microsoft-com:office:word" xmlns:w="http://schemas.openxmlformats.org/wordprocessingml/2006/main" xmlns:w14="http://schemas.microsoft.com/office/word/2010/wordml" xmlns:w15="http://schemas.microsoft.com/office/word/2012/wordml" xmlns:w16se="http://schemas.microsoft.com/office/word/2015/wordml/symex" xmlns:wpg="http://schemas.microsoft.com/office/word/2010/wordprocessingGroup" xmlns:wpi="http://schemas.microsoft.com/office/word/2010/wordprocessingInk" xmlns:wne="http://schemas.microsoft.com/office/word/2006/wordml" xmlns:wps="http://schemas.microsoft.com/office/word/2010/wordprocessingShape" mc:Ignorable="w14 w15 w16se wp14">
+  <w:abstractNum w:abstractNumId="0" w15:restartNumberingAfterBreak="0">
+    <w:nsid w:val="0B027EEF"/>
+    <w:multiLevelType w:val="hybridMultilevel"/>
+    <w:tmpl w:val="D7B6F336"/>
+    <w:lvl w:ilvl="0" w:tplc="0416000F">
+      <w:start w:val="1"/>
+      <w:numFmt w:val="decimal"/>
+      <w:lvlText w:val="%1."/>
+      <w:lvlJc w:val="left"/>
+      <w:pPr>
+        <w:ind w:left="720" w:hanging="360"/>
+      </w:pPr>
+    </w:lvl>
+    <w:lvl w:ilvl="1" w:tplc="04160019" w:tentative="1">
+      <w:start w:val="1"/>
+      <w:numFmt w:val="lowerLetter"/>
+      <w:lvlText w:val="%2."/>
+      <w:lvlJc w:val="left"/>
+      <w:pPr>
+        <w:ind w:left="1440" w:hanging="360"/>
+      </w:pPr>
+    </w:lvl>
+    <w:lvl w:ilvl="2" w:tplc="0416001B" w:tentative="1">
+      <w:start w:val="1"/>
+      <w:numFmt w:val="lowerRoman"/>
+      <w:lvlText w:val="%3."/>
+      <w:lvlJc w:val="right"/>
+      <w:pPr>
+        <w:ind w:left="2160" w:hanging="180"/>
+      </w:pPr>
+    </w:lvl>
+    <w:lvl w:ilvl="3" w:tplc="0416000F" w:tentative="1">
+      <w:start w:val="1"/>
+      <w:numFmt w:val="decimal"/>
+      <w:lvlText w:val="%4."/>
+      <w:lvlJc w:val="left"/>
+      <w:pPr>
+        <w:ind w:left="2880" w:hanging="360"/>
+      </w:pPr>
+    </w:lvl>
+    <w:lvl w:ilvl="4" w:tplc="04160019" w:tentative="1">
+      <w:start w:val="1"/>
+      <w:numFmt w:val="lowerLetter"/>
+      <w:lvlText w:val="%5."/>
+      <w:lvlJc w:val="left"/>
+      <w:pPr>
+        <w:ind w:left="3600" w:hanging="360"/>
+      </w:pPr>
+    </w:lvl>
+    <w:lvl w:ilvl="5" w:tplc="0416001B" w:tentative="1">
+      <w:start w:val="1"/>
+      <w:numFmt w:val="lowerRoman"/>
+      <w:lvlText w:val="%6."/>
+      <w:lvlJc w:val="right"/>
+      <w:pPr>
+        <w:ind w:left="4320" w:hanging="180"/>
+      </w:pPr>
+    </w:lvl>
+    <w:lvl w:ilvl="6" w:tplc="0416000F" w:tentative="1">
+      <w:start w:val="1"/>
+      <w:numFmt w:val="decimal"/>
+      <w:lvlText w:val="%7."/>
+      <w:lvlJc w:val="left"/>
+      <w:pPr>
+        <w:ind w:left="5040" w:hanging="360"/>
+      </w:pPr>
+    </w:lvl>
+    <w:lvl w:ilvl="7" w:tplc="04160019" w:tentative="1">
+      <w:start w:val="1"/>
+      <w:numFmt w:val="lowerLetter"/>
+      <w:lvlText w:val="%8."/>
+      <w:lvlJc w:val="left"/>
+      <w:pPr>
+        <w:ind w:left="5760" w:hanging="360"/>
+      </w:pPr>
+    </w:lvl>
+    <w:lvl w:ilvl="8" w:tplc="0416001B" w:tentative="1">
+      <w:start w:val="1"/>
+      <w:numFmt w:val="lowerRoman"/>
+      <w:lvlText w:val="%9."/>
+      <w:lvlJc w:val="right"/>
+      <w:pPr>
+        <w:ind w:left="6480" w:hanging="180"/>
+      </w:pPr>
+    </w:lvl>
+  </w:abstractNum>
+  <w:abstractNum w:abstractNumId="1" w15:restartNumberingAfterBreak="0">
+    <w:nsid w:val="3EF86964"/>
+    <w:multiLevelType w:val="hybridMultilevel"/>
+    <w:tmpl w:val="001C6CFA"/>
+    <w:lvl w:ilvl="0" w:tplc="04160001">
+      <w:start w:val="1"/>
+      <w:numFmt w:val="bullet"/>
+      <w:lvlText w:val=""/>
+      <w:lvlJc w:val="left"/>
+      <w:pPr>
+        <w:ind w:left="720" w:hanging="360"/>
+      </w:pPr>
+      <w:rPr>
+        <w:rFonts w:ascii="Symbol" w:hAnsi="Symbol" w:hint="default"/>
+      </w:rPr>
+    </w:lvl>
+    <w:lvl w:ilvl="1" w:tplc="04160003" w:tentative="1">
+      <w:start w:val="1"/>
+      <w:numFmt w:val="bullet"/>
+      <w:lvlText w:val="o"/>
+      <w:lvlJc w:val="left"/>
+      <w:pPr>
+        <w:ind w:left="1440" w:hanging="360"/>
+      </w:pPr>
+      <w:rPr>
+        <w:rFonts w:ascii="Courier New" w:hAnsi="Courier New" w:cs="Courier New" w:hint="default"/>
+      </w:rPr>
+    </w:lvl>
+    <w:lvl w:ilvl="2" w:tplc="04160005" w:tentative="1">
+      <w:start w:val="1"/>
+      <w:numFmt w:val="bullet"/>
+      <w:lvlText w:val=""/>
+      <w:lvlJc w:val="left"/>
+      <w:pPr>
+        <w:ind w:left="2160" w:hanging="360"/>
+      </w:pPr>
+      <w:rPr>
+        <w:rFonts w:ascii="Wingdings" w:hAnsi="Wingdings" w:hint="default"/>
+      </w:rPr>
+    </w:lvl>
+    <w:lvl w:ilvl="3" w:tplc="04160001" w:tentative="1">
+      <w:start w:val="1"/>
+      <w:numFmt w:val="bullet"/>
+      <w:lvlText w:val=""/>
+      <w:lvlJc w:val="left"/>
+      <w:pPr>
+        <w:ind w:left="2880" w:hanging="360"/>
+      </w:pPr>
+      <w:rPr>
+        <w:rFonts w:ascii="Symbol" w:hAnsi="Symbol" w:hint="default"/>
+      </w:rPr>
+    </w:lvl>
+    <w:lvl w:ilvl="4" w:tplc="04160003" w:tentative="1">
+      <w:start w:val="1"/>
+      <w:numFmt w:val="bullet"/>
+      <w:lvlText w:val="o"/>
+      <w:lvlJc w:val="left"/>
+      <w:pPr>
+        <w:ind w:left="3600" w:hanging="360"/>
+      </w:pPr>
+      <w:rPr>
+        <w:rFonts w:ascii="Courier New" w:hAnsi="Courier New" w:cs="Courier New" w:hint="default"/>
+      </w:rPr>
+    </w:lvl>
+    <w:lvl w:ilvl="5" w:tplc="04160005" w:tentative="1">
+      <w:start w:val="1"/>
+      <w:numFmt w:val="bullet"/>
+      <w:lvlText w:val=""/>
+      <w:lvlJc w:val="left"/>
+      <w:pPr>
+        <w:ind w:left="4320" w:hanging="360"/>
+      </w:pPr>
+      <w:rPr>
+        <w:rFonts w:ascii="Wingdings" w:hAnsi="Wingdings" w:hint="default"/>
+      </w:rPr>
+    </w:lvl>
+    <w:lvl w:ilvl="6" w:tplc="04160001" w:tentative="1">
+      <w:start w:val="1"/>
+      <w:numFmt w:val="bullet"/>
+      <w:lvlText w:val=""/>
+      <w:lvlJc w:val="left"/>
+      <w:pPr>
+        <w:ind w:left="5040" w:hanging="360"/>
+      </w:pPr>
+      <w:rPr>
+        <w:rFonts w:ascii="Symbol" w:hAnsi="Symbol" w:hint="default"/>
+      </w:rPr>
+    </w:lvl>
+    <w:lvl w:ilvl="7" w:tplc="04160003" w:tentative="1">
+      <w:start w:val="1"/>
+      <w:numFmt w:val="bullet"/>
+      <w:lvlText w:val="o"/>
+      <w:lvlJc w:val="left"/>
+      <w:pPr>
+        <w:ind w:left="5760" w:hanging="360"/>
+      </w:pPr>
+      <w:rPr>
+        <w:rFonts w:ascii="Courier New" w:hAnsi="Courier New" w:cs="Courier New" w:hint="default"/>
+      </w:rPr>
+    </w:lvl>
+    <w:lvl w:ilvl="8" w:tplc="04160005" w:tentative="1">
+      <w:start w:val="1"/>
+      <w:numFmt w:val="bullet"/>
+      <w:lvlText w:val=""/>
+      <w:lvlJc w:val="left"/>
+      <w:pPr>
+        <w:ind w:left="6480" w:hanging="360"/>
+      </w:pPr>
+      <w:rPr>
+        <w:rFonts w:ascii="Wingdings" w:hAnsi="Wingdings" w:hint="default"/>
+      </w:rPr>
+    </w:lvl>
+  </w:abstractNum>
+  <w:num w:numId="1">
+    <w:abstractNumId w:val="1"/>
+  </w:num>
+  <w:num w:numId="2">
+    <w:abstractNumId w:val="0"/>
+  </w:num>
+</w:numbering>
 </file>
 
 <file path=word/styles.xml><?xml version="1.0" encoding="utf-8"?>
@@ -1241,7 +1873,6 @@
   <w:style w:type="character" w:default="1" w:styleId="Fontepargpadro">
     <w:name w:val="Default Paragraph Font"/>
     <w:uiPriority w:val="1"/>
-    <w:semiHidden/>
     <w:unhideWhenUsed/>
   </w:style>
   <w:style w:type="table" w:default="1" w:styleId="Tabelanormal">
@@ -1264,6 +1895,17 @@
     <w:uiPriority w:val="99"/>
     <w:semiHidden/>
     <w:unhideWhenUsed/>
+  </w:style>
+  <w:style w:type="paragraph" w:styleId="PargrafodaLista">
+    <w:name w:val="List Paragraph"/>
+    <w:basedOn w:val="Normal"/>
+    <w:uiPriority w:val="34"/>
+    <w:qFormat/>
+    <w:rsid w:val="000028B4"/>
+    <w:pPr>
+      <w:ind w:left="720"/>
+      <w:contextualSpacing/>
+    </w:pPr>
   </w:style>
 </w:styles>
 </file>

</xml_diff>

<commit_message>
Editando a Documentação final
</commit_message>
<xml_diff>
--- a/documentacao/MANUAL DE INSTALAÇÃO.docx
+++ b/documentacao/MANUAL DE INSTALAÇÃO.docx
@@ -617,16 +617,7 @@
           <w:szCs w:val="32"/>
           <w:lang w:val="en-US"/>
         </w:rPr>
-        <w:t>site</w:t>
-      </w:r>
-      <w:r>
-        <w:rPr>
-          <w:bCs/>
-          <w:sz w:val="32"/>
-          <w:szCs w:val="32"/>
-          <w:lang w:val="en-US"/>
-        </w:rPr>
-        <w:t>.</w:t>
+        <w:t>site.</w:t>
       </w:r>
     </w:p>
     <w:p>
@@ -699,8 +690,17 @@
           <w:sz w:val="32"/>
           <w:szCs w:val="32"/>
         </w:rPr>
-        <w:t>Logo após cadastre um produto</w:t>
-      </w:r>
+        <w:t xml:space="preserve">Logo após cadastre um </w:t>
+      </w:r>
+      <w:bookmarkStart w:id="0" w:name="_GoBack"/>
+      <w:r>
+        <w:rPr>
+          <w:sz w:val="32"/>
+          <w:szCs w:val="32"/>
+        </w:rPr>
+        <w:t>produto</w:t>
+      </w:r>
+      <w:bookmarkEnd w:id="0"/>
     </w:p>
     <w:p>
       <w:pPr>
@@ -984,8 +984,6 @@
           <w:szCs w:val="32"/>
         </w:rPr>
       </w:pPr>
-      <w:bookmarkStart w:id="0" w:name="_GoBack"/>
-      <w:bookmarkEnd w:id="0"/>
       <w:r>
         <w:rPr>
           <w:b/>
@@ -1873,6 +1871,7 @@
   <w:style w:type="character" w:default="1" w:styleId="Fontepargpadro">
     <w:name w:val="Default Paragraph Font"/>
     <w:uiPriority w:val="1"/>
+    <w:semiHidden/>
     <w:unhideWhenUsed/>
   </w:style>
   <w:style w:type="table" w:default="1" w:styleId="Tabelanormal">

</xml_diff>